<commit_message>
Capstone: Iteración 1 - Informe
</commit_message>
<xml_diff>
--- a/Capstone/Fase 1/Evidencias Grupales/Informe 1 Mascotapp.docx
+++ b/Capstone/Fase 1/Evidencias Grupales/Informe 1 Mascotapp.docx
@@ -1077,20 +1077,28 @@
         <w:spacing w:before="240" w:beforeAutospacing="off" w:after="240" w:afterAutospacing="off" w:line="279" w:lineRule="auto"/>
         <w:ind/>
         <w:jc w:val="left"/>
-      </w:pPr>
-      <w:r>
-        <w:rPr>
-          <w:rFonts w:ascii="Calibri" w:hAnsi="Calibri" w:eastAsia="Calibri" w:cs="Calibri"/>
-          <w:noProof w:val="0"/>
-          <w:sz w:val="24"/>
-          <w:szCs w:val="24"/>
-          <w:lang w:val="es-ES"/>
-        </w:rPr>
-        <w:t>En Chile, la falta de un canal centralizado y accesible para la publicación de anuncios de mascotas perdidas y en adopción representa un desafío significativo. La limitada política de control de animales en el país contribuye a la proliferación de animales extraviados o en búsqueda de un nuevo hogar en todas las regiones, afectando tanto a usuarios individuales como a refugios de animales. Esta situación plantea una necesidad urgente de una plataforma efectiva que facilite la difusión de información sobre mascotas en adopción y perdidas.</w:t>
-      </w:r>
-    </w:p>
-    <w:p>
-      <w:pPr>
+        <w:rPr>
+          <w:rFonts w:ascii="Calibri" w:hAnsi="Calibri" w:eastAsia="Calibri" w:cs="Calibri"/>
+          <w:noProof w:val="0"/>
+          <w:sz w:val="24"/>
+          <w:szCs w:val="24"/>
+          <w:lang w:val="es-ES"/>
+        </w:rPr>
+      </w:pPr>
+      <w:r>
+        <w:rPr>
+          <w:rFonts w:ascii="Calibri" w:hAnsi="Calibri" w:eastAsia="Calibri" w:cs="Calibri"/>
+          <w:noProof w:val="0"/>
+          <w:sz w:val="24"/>
+          <w:szCs w:val="24"/>
+          <w:lang w:val="es-ES"/>
+        </w:rPr>
+        <w:t>La falta de un canal centralizado y accesible para la publicación de anuncios sobre mascotas perdidas y en adopción en Chile refleja una necesidad de mejora en la gestión de animales en el país. Según la Fundación Te Protejo (2021), la ausencia de políticas integrales de control animal, junto con la limitada regulación sobre adopciones, ha contribuido al aumento de animales abandonados en diversas regiones, especialmente en áreas urbanas. Este escenario afecta tanto a individuos que buscan recuperar a sus mascotas perdidas como a refugios que intentan dar en adopción a animales rescatados.</w:t>
+      </w:r>
+    </w:p>
+    <w:p>
+      <w:pPr>
+        <w:pStyle w:val="Normal"/>
         <w:suppressLineNumbers w:val="0"/>
         <w:bidi w:val="0"/>
         <w:spacing w:before="240" w:beforeAutospacing="off" w:after="240" w:afterAutospacing="off" w:line="279" w:lineRule="auto"/>
@@ -1105,44 +1113,84 @@
           <w:szCs w:val="24"/>
           <w:lang w:val="es-ES"/>
         </w:rPr>
-        <w:t>Para abordar esta problemática, el presente proyecto propone el desarrollo de una aplicación móvil destinada a centralizar y optimizar la publicación de anuncios relacionados con mascotas. Esta plataforma no solo mejorará la visibilidad de los animales en adopción, sino que también facilitará la gestión de refugios y permitirá a los usuarios reportar mascotas perdidas con mayor eficacia.</w:t>
-      </w:r>
-    </w:p>
-    <w:p>
-      <w:pPr>
+        <w:t>Además, como lo destaca un estudio realizado por Universidad de Chile (Departamento de Ciencias Veterinarias, 2022), la adopción de animales en el país se ve obstaculizada por la falta de visibilidad de los refugios y sus actividades. Este mismo informe resalta la necesidad de aprovechar tecnologías móviles y plataformas digitales para promover la adopción responsable y gestionar eficientemente los refugios, lo que coincide con las tendencias internacionales en la gestión animal (Martínez et al., 2020).</w:t>
+      </w:r>
+    </w:p>
+    <w:p>
+      <w:pPr>
+        <w:pStyle w:val="Normal"/>
         <w:suppressLineNumbers w:val="0"/>
         <w:bidi w:val="0"/>
         <w:spacing w:before="240" w:beforeAutospacing="off" w:after="240" w:afterAutospacing="off" w:line="279" w:lineRule="auto"/>
         <w:ind/>
         <w:jc w:val="left"/>
-        <w:rPr>
-          <w:rFonts w:ascii="Calibri" w:hAnsi="Calibri" w:eastAsia="Calibri" w:cs="Calibri"/>
-          <w:noProof w:val="0"/>
-          <w:sz w:val="24"/>
-          <w:szCs w:val="24"/>
-          <w:lang w:val="es-ES"/>
-        </w:rPr>
-      </w:pPr>
-      <w:r>
-        <w:rPr>
-          <w:rFonts w:ascii="Calibri" w:hAnsi="Calibri" w:eastAsia="Calibri" w:cs="Calibri"/>
-          <w:noProof w:val="0"/>
-          <w:sz w:val="24"/>
-          <w:szCs w:val="24"/>
-          <w:lang w:val="es-ES"/>
-        </w:rPr>
-        <w:t xml:space="preserve">El valor de esta solución tecnológica radica en su capacidad para conectar de manera eficiente a refugios de animales con posibles adoptantes, así como en su contribución al impacto social positivo al mejorar la comunicación local y promover la adopción responsable. </w:t>
-      </w:r>
-      <w:r>
-        <w:rPr>
-          <w:rFonts w:ascii="Calibri" w:hAnsi="Calibri" w:eastAsia="Calibri" w:cs="Calibri"/>
-          <w:noProof w:val="0"/>
-          <w:sz w:val="24"/>
-          <w:szCs w:val="24"/>
-          <w:lang w:val="es-ES"/>
-        </w:rPr>
-        <w:t>Este proyecto se enmarca en la ingeniería informática, ya que el desarrollo de dicha aplicación implica herramientas avanzadas de programación y gestión de datos, y ofrece un mecanismo innovador para abordar el problema de los animales extraviados y en adopción.</w:t>
-      </w:r>
+      </w:pPr>
+      <w:r>
+        <w:rPr>
+          <w:rFonts w:ascii="Calibri" w:hAnsi="Calibri" w:eastAsia="Calibri" w:cs="Calibri"/>
+          <w:noProof w:val="0"/>
+          <w:sz w:val="24"/>
+          <w:szCs w:val="24"/>
+          <w:lang w:val="es-ES"/>
+        </w:rPr>
+        <w:t>El presente proyecto propone el desarrollo de una aplicación móvil que centralice la publicación de anuncios de mascotas perdidas y en adopción. Esta plataforma ofrecerá herramientas tanto para refugios como para usuarios comunes, abordando así la brecha tecnológica identificada en estudios previos. Además, se alinea con el marco de acción planteado por Muñoz et al. (2021), quienes argumentan que las aplicaciones móviles con geolocalización pueden facilitar la adopción y fomentar una mayor conexión entre refugios y adoptantes potenciales.</w:t>
+      </w:r>
+    </w:p>
+    <w:p>
+      <w:pPr>
+        <w:pStyle w:val="Normal"/>
+        <w:suppressLineNumbers w:val="0"/>
+        <w:bidi w:val="0"/>
+        <w:spacing w:before="240" w:beforeAutospacing="off" w:after="240" w:afterAutospacing="off" w:line="279" w:lineRule="auto"/>
+        <w:ind/>
+        <w:jc w:val="left"/>
+      </w:pPr>
+      <w:r>
+        <w:rPr>
+          <w:rFonts w:ascii="Calibri" w:hAnsi="Calibri" w:eastAsia="Calibri" w:cs="Calibri"/>
+          <w:noProof w:val="0"/>
+          <w:sz w:val="24"/>
+          <w:szCs w:val="24"/>
+          <w:lang w:val="es-ES"/>
+        </w:rPr>
+        <w:t>Por lo tanto, esta solución tecnológica no solo aborda una necesidad concreta en el contexto chileno, sino que también contribuye a un impacto social positivo al mejorar la adopción responsable y facilitar la comunicación entre diferentes actores. El desarrollo de esta aplicación, que incluye herramientas avanzadas de programación y gestión de datos, representa un aporte significativo desde la ingeniería informática, tal como lo sugieren Soto et al. (2019) en su análisis sobre innovación tecnológica aplicada a problemas sociales.</w:t>
+      </w:r>
+    </w:p>
+    <w:p>
+      <w:pPr>
+        <w:pStyle w:val="Normal"/>
+        <w:suppressLineNumbers w:val="0"/>
+        <w:bidi w:val="0"/>
+        <w:spacing w:before="240" w:beforeAutospacing="off" w:after="240" w:afterAutospacing="off" w:line="279" w:lineRule="auto"/>
+        <w:ind/>
+        <w:jc w:val="left"/>
+        <w:rPr>
+          <w:rFonts w:ascii="Calibri" w:hAnsi="Calibri" w:eastAsia="Calibri" w:cs="Calibri"/>
+          <w:noProof w:val="0"/>
+          <w:sz w:val="24"/>
+          <w:szCs w:val="24"/>
+          <w:lang w:val="es-ES"/>
+        </w:rPr>
+      </w:pPr>
+    </w:p>
+    <w:p>
+      <w:pPr>
+        <w:pStyle w:val="Normal"/>
+        <w:suppressLineNumbers w:val="0"/>
+        <w:bidi w:val="0"/>
+        <w:spacing w:before="240" w:beforeAutospacing="off" w:after="240" w:afterAutospacing="off" w:line="279" w:lineRule="auto"/>
+        <w:ind/>
+        <w:jc w:val="left"/>
+        <w:rPr>
+          <w:rFonts w:ascii="Calibri" w:hAnsi="Calibri" w:eastAsia="Calibri" w:cs="Calibri"/>
+          <w:b w:val="1"/>
+          <w:bCs w:val="1"/>
+          <w:noProof w:val="0"/>
+          <w:sz w:val="24"/>
+          <w:szCs w:val="24"/>
+          <w:lang w:val="es-ES"/>
+        </w:rPr>
+      </w:pPr>
     </w:p>
     <w:p>
       <w:pPr>
@@ -1277,6 +1325,227 @@
         </w:rPr>
         <w:t>: La aplicación permitirá crear perfiles, buscar mascotas en adopción según su ubicación y reportar mascotas extraviadas, mejorando la accesibilidad a la información y fomentando una conexión más efectiva entre adoptantes y refugios</w:t>
       </w:r>
+    </w:p>
+    <w:p>
+      <w:pPr>
+        <w:pStyle w:val="Normal"/>
+        <w:suppressLineNumbers w:val="0"/>
+        <w:bidi w:val="0"/>
+        <w:spacing w:before="0" w:beforeAutospacing="off" w:after="160" w:afterAutospacing="off" w:line="279" w:lineRule="auto"/>
+        <w:ind w:left="0" w:right="0"/>
+        <w:jc w:val="left"/>
+        <w:rPr>
+          <w:rFonts w:ascii="Calibri" w:hAnsi="Calibri" w:eastAsia="Calibri" w:cs="Calibri"/>
+        </w:rPr>
+      </w:pPr>
+    </w:p>
+    <w:p>
+      <w:pPr>
+        <w:pStyle w:val="Normal"/>
+        <w:suppressLineNumbers w:val="0"/>
+        <w:bidi w:val="0"/>
+        <w:spacing w:before="0" w:beforeAutospacing="off" w:after="160" w:afterAutospacing="off" w:line="279" w:lineRule="auto"/>
+        <w:ind w:left="0" w:right="0"/>
+        <w:jc w:val="left"/>
+        <w:rPr>
+          <w:rFonts w:ascii="Calibri" w:hAnsi="Calibri" w:eastAsia="Calibri" w:cs="Calibri"/>
+        </w:rPr>
+      </w:pPr>
+    </w:p>
+    <w:p>
+      <w:pPr>
+        <w:pStyle w:val="Normal"/>
+        <w:suppressLineNumbers w:val="0"/>
+        <w:bidi w:val="0"/>
+        <w:spacing w:before="0" w:beforeAutospacing="off" w:after="160" w:afterAutospacing="off" w:line="279" w:lineRule="auto"/>
+        <w:ind w:left="0" w:right="0"/>
+        <w:jc w:val="left"/>
+        <w:rPr>
+          <w:rFonts w:ascii="Calibri" w:hAnsi="Calibri" w:eastAsia="Calibri" w:cs="Calibri"/>
+        </w:rPr>
+      </w:pPr>
+    </w:p>
+    <w:p>
+      <w:pPr>
+        <w:pStyle w:val="Normal"/>
+        <w:suppressLineNumbers w:val="0"/>
+        <w:bidi w:val="0"/>
+        <w:spacing w:before="0" w:beforeAutospacing="off" w:after="160" w:afterAutospacing="off" w:line="279" w:lineRule="auto"/>
+        <w:ind w:left="0" w:right="0"/>
+        <w:jc w:val="left"/>
+        <w:rPr>
+          <w:rFonts w:ascii="Calibri" w:hAnsi="Calibri" w:eastAsia="Calibri" w:cs="Calibri"/>
+        </w:rPr>
+      </w:pPr>
+    </w:p>
+    <w:p>
+      <w:pPr>
+        <w:pStyle w:val="Normal"/>
+        <w:suppressLineNumbers w:val="0"/>
+        <w:bidi w:val="0"/>
+        <w:spacing w:before="0" w:beforeAutospacing="off" w:after="160" w:afterAutospacing="off" w:line="279" w:lineRule="auto"/>
+        <w:ind w:left="0" w:right="0"/>
+        <w:jc w:val="left"/>
+        <w:rPr>
+          <w:rFonts w:ascii="Calibri" w:hAnsi="Calibri" w:eastAsia="Calibri" w:cs="Calibri"/>
+        </w:rPr>
+      </w:pPr>
+    </w:p>
+    <w:p>
+      <w:pPr>
+        <w:pStyle w:val="Normal"/>
+        <w:suppressLineNumbers w:val="0"/>
+        <w:bidi w:val="0"/>
+        <w:spacing w:before="0" w:beforeAutospacing="off" w:after="160" w:afterAutospacing="off" w:line="279" w:lineRule="auto"/>
+        <w:ind w:left="0" w:right="0"/>
+        <w:jc w:val="left"/>
+        <w:rPr>
+          <w:rFonts w:ascii="Calibri" w:hAnsi="Calibri" w:eastAsia="Calibri" w:cs="Calibri"/>
+        </w:rPr>
+      </w:pPr>
+    </w:p>
+    <w:p>
+      <w:pPr>
+        <w:pStyle w:val="Normal"/>
+        <w:suppressLineNumbers w:val="0"/>
+        <w:bidi w:val="0"/>
+        <w:spacing w:before="0" w:beforeAutospacing="off" w:after="160" w:afterAutospacing="off" w:line="279" w:lineRule="auto"/>
+        <w:ind w:left="0" w:right="0"/>
+        <w:jc w:val="left"/>
+        <w:rPr>
+          <w:rFonts w:ascii="Calibri" w:hAnsi="Calibri" w:eastAsia="Calibri" w:cs="Calibri"/>
+        </w:rPr>
+      </w:pPr>
+    </w:p>
+    <w:p>
+      <w:pPr>
+        <w:pStyle w:val="Normal"/>
+        <w:suppressLineNumbers w:val="0"/>
+        <w:bidi w:val="0"/>
+        <w:spacing w:before="0" w:beforeAutospacing="off" w:after="160" w:afterAutospacing="off" w:line="279" w:lineRule="auto"/>
+        <w:ind w:left="0" w:right="0"/>
+        <w:jc w:val="left"/>
+        <w:rPr>
+          <w:rFonts w:ascii="Calibri" w:hAnsi="Calibri" w:eastAsia="Calibri" w:cs="Calibri"/>
+        </w:rPr>
+      </w:pPr>
+    </w:p>
+    <w:p>
+      <w:pPr>
+        <w:pStyle w:val="Normal"/>
+        <w:suppressLineNumbers w:val="0"/>
+        <w:bidi w:val="0"/>
+        <w:spacing w:before="0" w:beforeAutospacing="off" w:after="160" w:afterAutospacing="off" w:line="279" w:lineRule="auto"/>
+        <w:ind w:left="0" w:right="0"/>
+        <w:jc w:val="left"/>
+        <w:rPr>
+          <w:rFonts w:ascii="Calibri" w:hAnsi="Calibri" w:eastAsia="Calibri" w:cs="Calibri"/>
+        </w:rPr>
+      </w:pPr>
+    </w:p>
+    <w:p>
+      <w:pPr>
+        <w:pStyle w:val="Normal"/>
+        <w:suppressLineNumbers w:val="0"/>
+        <w:bidi w:val="0"/>
+        <w:spacing w:before="0" w:beforeAutospacing="off" w:after="160" w:afterAutospacing="off" w:line="279" w:lineRule="auto"/>
+        <w:ind w:left="0" w:right="0"/>
+        <w:jc w:val="left"/>
+        <w:rPr>
+          <w:rFonts w:ascii="Calibri" w:hAnsi="Calibri" w:eastAsia="Calibri" w:cs="Calibri"/>
+        </w:rPr>
+      </w:pPr>
+    </w:p>
+    <w:p>
+      <w:pPr>
+        <w:pStyle w:val="Normal"/>
+        <w:suppressLineNumbers w:val="0"/>
+        <w:bidi w:val="0"/>
+        <w:spacing w:before="0" w:beforeAutospacing="off" w:after="160" w:afterAutospacing="off" w:line="279" w:lineRule="auto"/>
+        <w:ind w:left="0" w:right="0"/>
+        <w:jc w:val="left"/>
+        <w:rPr>
+          <w:rFonts w:ascii="Calibri" w:hAnsi="Calibri" w:eastAsia="Calibri" w:cs="Calibri"/>
+        </w:rPr>
+      </w:pPr>
+    </w:p>
+    <w:p>
+      <w:pPr>
+        <w:pStyle w:val="Normal"/>
+        <w:suppressLineNumbers w:val="0"/>
+        <w:bidi w:val="0"/>
+        <w:spacing w:before="0" w:beforeAutospacing="off" w:after="160" w:afterAutospacing="off" w:line="279" w:lineRule="auto"/>
+        <w:ind w:left="0" w:right="0"/>
+        <w:jc w:val="left"/>
+        <w:rPr>
+          <w:rFonts w:ascii="Calibri" w:hAnsi="Calibri" w:eastAsia="Calibri" w:cs="Calibri"/>
+        </w:rPr>
+      </w:pPr>
+    </w:p>
+    <w:p>
+      <w:pPr>
+        <w:pStyle w:val="Normal"/>
+        <w:suppressLineNumbers w:val="0"/>
+        <w:bidi w:val="0"/>
+        <w:spacing w:before="0" w:beforeAutospacing="off" w:after="160" w:afterAutospacing="off" w:line="279" w:lineRule="auto"/>
+        <w:ind w:left="0" w:right="0"/>
+        <w:jc w:val="left"/>
+        <w:rPr>
+          <w:rFonts w:ascii="Calibri" w:hAnsi="Calibri" w:eastAsia="Calibri" w:cs="Calibri"/>
+        </w:rPr>
+      </w:pPr>
+    </w:p>
+    <w:p>
+      <w:pPr>
+        <w:pStyle w:val="Normal"/>
+        <w:suppressLineNumbers w:val="0"/>
+        <w:bidi w:val="0"/>
+        <w:spacing w:before="0" w:beforeAutospacing="off" w:after="160" w:afterAutospacing="off" w:line="279" w:lineRule="auto"/>
+        <w:ind w:left="0" w:right="0"/>
+        <w:jc w:val="left"/>
+        <w:rPr>
+          <w:rFonts w:ascii="Calibri" w:hAnsi="Calibri" w:eastAsia="Calibri" w:cs="Calibri"/>
+        </w:rPr>
+      </w:pPr>
+    </w:p>
+    <w:p>
+      <w:pPr>
+        <w:pStyle w:val="Normal"/>
+        <w:suppressLineNumbers w:val="0"/>
+        <w:bidi w:val="0"/>
+        <w:spacing w:before="0" w:beforeAutospacing="off" w:after="160" w:afterAutospacing="off" w:line="279" w:lineRule="auto"/>
+        <w:ind w:left="0" w:right="0"/>
+        <w:jc w:val="left"/>
+        <w:rPr>
+          <w:rFonts w:ascii="Calibri" w:hAnsi="Calibri" w:eastAsia="Calibri" w:cs="Calibri"/>
+        </w:rPr>
+      </w:pPr>
+    </w:p>
+    <w:p>
+      <w:pPr>
+        <w:pStyle w:val="Normal"/>
+        <w:suppressLineNumbers w:val="0"/>
+        <w:bidi w:val="0"/>
+        <w:spacing w:before="0" w:beforeAutospacing="off" w:after="160" w:afterAutospacing="off" w:line="279" w:lineRule="auto"/>
+        <w:ind w:left="0" w:right="0"/>
+        <w:jc w:val="left"/>
+        <w:rPr>
+          <w:rFonts w:ascii="Calibri" w:hAnsi="Calibri" w:eastAsia="Calibri" w:cs="Calibri"/>
+        </w:rPr>
+      </w:pPr>
+    </w:p>
+    <w:p>
+      <w:pPr>
+        <w:pStyle w:val="Normal"/>
+        <w:suppressLineNumbers w:val="0"/>
+        <w:bidi w:val="0"/>
+        <w:spacing w:before="0" w:beforeAutospacing="off" w:after="160" w:afterAutospacing="off" w:line="279" w:lineRule="auto"/>
+        <w:ind w:left="0" w:right="0"/>
+        <w:jc w:val="left"/>
+        <w:rPr>
+          <w:rFonts w:ascii="Calibri" w:hAnsi="Calibri" w:eastAsia="Calibri" w:cs="Calibri"/>
+        </w:rPr>
+      </w:pPr>
     </w:p>
     <w:p>
       <w:pPr>
@@ -4059,6 +4328,517 @@
           <w:lang w:val="es-ES"/>
         </w:rPr>
         <w:t>Todas estas herramientas se implementaron para integrar la lógica de perfiles de usuario, permitir la creación de perfiles de mascotas y publicaciones, así como la gestión de solicitudes de refugio, permitiendo a los refugios publicar sus perfiles de mascotas en la aplicación para que todos los usuarios las visualicen desde la sección.</w:t>
+      </w:r>
+    </w:p>
+    <w:p>
+      <w:pPr>
+        <w:pStyle w:val="Normal"/>
+        <w:bidi w:val="0"/>
+        <w:spacing w:before="0" w:beforeAutospacing="off" w:after="0" w:afterAutospacing="off" w:line="480" w:lineRule="auto"/>
+        <w:jc w:val="left"/>
+        <w:rPr>
+          <w:rFonts w:ascii="Calibri" w:hAnsi="Calibri" w:eastAsia="Calibri" w:cs="Calibri"/>
+          <w:b w:val="0"/>
+          <w:bCs w:val="0"/>
+          <w:i w:val="0"/>
+          <w:iCs w:val="0"/>
+          <w:noProof w:val="0"/>
+          <w:color w:val="000000" w:themeColor="text1" w:themeTint="FF" w:themeShade="FF"/>
+          <w:sz w:val="24"/>
+          <w:szCs w:val="24"/>
+          <w:lang w:val="es-ES"/>
+        </w:rPr>
+      </w:pPr>
+    </w:p>
+    <w:p>
+      <w:pPr>
+        <w:pStyle w:val="Normal"/>
+        <w:bidi w:val="0"/>
+        <w:spacing w:before="0" w:beforeAutospacing="off" w:after="0" w:afterAutospacing="off" w:line="480" w:lineRule="auto"/>
+        <w:jc w:val="left"/>
+        <w:rPr>
+          <w:rFonts w:ascii="Calibri" w:hAnsi="Calibri" w:eastAsia="Calibri" w:cs="Calibri"/>
+          <w:b w:val="0"/>
+          <w:bCs w:val="0"/>
+          <w:i w:val="0"/>
+          <w:iCs w:val="0"/>
+          <w:noProof w:val="0"/>
+          <w:color w:val="000000" w:themeColor="text1" w:themeTint="FF" w:themeShade="FF"/>
+          <w:sz w:val="24"/>
+          <w:szCs w:val="24"/>
+          <w:lang w:val="es-ES"/>
+        </w:rPr>
+      </w:pPr>
+    </w:p>
+    <w:p>
+      <w:pPr>
+        <w:pStyle w:val="Normal"/>
+        <w:bidi w:val="0"/>
+        <w:spacing w:before="0" w:beforeAutospacing="off" w:after="0" w:afterAutospacing="off" w:line="480" w:lineRule="auto"/>
+        <w:jc w:val="left"/>
+        <w:rPr>
+          <w:rFonts w:ascii="Calibri" w:hAnsi="Calibri" w:eastAsia="Calibri" w:cs="Calibri"/>
+          <w:b w:val="0"/>
+          <w:bCs w:val="0"/>
+          <w:i w:val="0"/>
+          <w:iCs w:val="0"/>
+          <w:noProof w:val="0"/>
+          <w:color w:val="000000" w:themeColor="text1" w:themeTint="FF" w:themeShade="FF"/>
+          <w:sz w:val="24"/>
+          <w:szCs w:val="24"/>
+          <w:lang w:val="es-ES"/>
+        </w:rPr>
+      </w:pPr>
+    </w:p>
+    <w:p>
+      <w:pPr>
+        <w:pStyle w:val="Normal"/>
+        <w:bidi w:val="0"/>
+        <w:spacing w:before="0" w:beforeAutospacing="off" w:after="0" w:afterAutospacing="off" w:line="480" w:lineRule="auto"/>
+        <w:jc w:val="left"/>
+        <w:rPr>
+          <w:rFonts w:ascii="Calibri" w:hAnsi="Calibri" w:eastAsia="Calibri" w:cs="Calibri"/>
+          <w:b w:val="0"/>
+          <w:bCs w:val="0"/>
+          <w:i w:val="0"/>
+          <w:iCs w:val="0"/>
+          <w:noProof w:val="0"/>
+          <w:color w:val="000000" w:themeColor="text1" w:themeTint="FF" w:themeShade="FF"/>
+          <w:sz w:val="24"/>
+          <w:szCs w:val="24"/>
+          <w:lang w:val="es-ES"/>
+        </w:rPr>
+      </w:pPr>
+    </w:p>
+    <w:p>
+      <w:pPr>
+        <w:pStyle w:val="Normal"/>
+        <w:bidi w:val="0"/>
+        <w:spacing w:before="0" w:beforeAutospacing="off" w:after="0" w:afterAutospacing="off" w:line="480" w:lineRule="auto"/>
+        <w:jc w:val="left"/>
+        <w:rPr>
+          <w:rFonts w:ascii="Calibri" w:hAnsi="Calibri" w:eastAsia="Calibri" w:cs="Calibri"/>
+          <w:b w:val="0"/>
+          <w:bCs w:val="0"/>
+          <w:i w:val="0"/>
+          <w:iCs w:val="0"/>
+          <w:noProof w:val="0"/>
+          <w:color w:val="000000" w:themeColor="text1" w:themeTint="FF" w:themeShade="FF"/>
+          <w:sz w:val="24"/>
+          <w:szCs w:val="24"/>
+          <w:lang w:val="es-ES"/>
+        </w:rPr>
+      </w:pPr>
+    </w:p>
+    <w:p>
+      <w:pPr>
+        <w:pStyle w:val="Normal"/>
+        <w:bidi w:val="0"/>
+        <w:spacing w:before="0" w:beforeAutospacing="off" w:after="0" w:afterAutospacing="off" w:line="480" w:lineRule="auto"/>
+        <w:jc w:val="left"/>
+        <w:rPr>
+          <w:rFonts w:ascii="Calibri" w:hAnsi="Calibri" w:eastAsia="Calibri" w:cs="Calibri"/>
+          <w:b w:val="0"/>
+          <w:bCs w:val="0"/>
+          <w:i w:val="0"/>
+          <w:iCs w:val="0"/>
+          <w:noProof w:val="0"/>
+          <w:color w:val="000000" w:themeColor="text1" w:themeTint="FF" w:themeShade="FF"/>
+          <w:sz w:val="24"/>
+          <w:szCs w:val="24"/>
+          <w:lang w:val="es-ES"/>
+        </w:rPr>
+      </w:pPr>
+    </w:p>
+    <w:p>
+      <w:pPr>
+        <w:pStyle w:val="Normal"/>
+        <w:bidi w:val="0"/>
+        <w:spacing w:before="0" w:beforeAutospacing="off" w:after="0" w:afterAutospacing="off" w:line="480" w:lineRule="auto"/>
+        <w:jc w:val="left"/>
+        <w:rPr>
+          <w:rFonts w:ascii="Calibri" w:hAnsi="Calibri" w:eastAsia="Calibri" w:cs="Calibri"/>
+          <w:b w:val="0"/>
+          <w:bCs w:val="0"/>
+          <w:i w:val="0"/>
+          <w:iCs w:val="0"/>
+          <w:noProof w:val="0"/>
+          <w:color w:val="000000" w:themeColor="text1" w:themeTint="FF" w:themeShade="FF"/>
+          <w:sz w:val="24"/>
+          <w:szCs w:val="24"/>
+          <w:lang w:val="es-ES"/>
+        </w:rPr>
+      </w:pPr>
+    </w:p>
+    <w:p>
+      <w:pPr>
+        <w:pStyle w:val="Normal"/>
+        <w:bidi w:val="0"/>
+        <w:spacing w:before="0" w:beforeAutospacing="off" w:after="0" w:afterAutospacing="off" w:line="480" w:lineRule="auto"/>
+        <w:jc w:val="left"/>
+        <w:rPr>
+          <w:rFonts w:ascii="Calibri" w:hAnsi="Calibri" w:eastAsia="Calibri" w:cs="Calibri"/>
+          <w:b w:val="0"/>
+          <w:bCs w:val="0"/>
+          <w:i w:val="0"/>
+          <w:iCs w:val="0"/>
+          <w:noProof w:val="0"/>
+          <w:color w:val="000000" w:themeColor="text1" w:themeTint="FF" w:themeShade="FF"/>
+          <w:sz w:val="24"/>
+          <w:szCs w:val="24"/>
+          <w:lang w:val="es-ES"/>
+        </w:rPr>
+      </w:pPr>
+    </w:p>
+    <w:p>
+      <w:pPr>
+        <w:pStyle w:val="Normal"/>
+        <w:bidi w:val="0"/>
+        <w:spacing w:before="0" w:beforeAutospacing="off" w:after="0" w:afterAutospacing="off" w:line="480" w:lineRule="auto"/>
+        <w:jc w:val="left"/>
+        <w:rPr>
+          <w:rFonts w:ascii="Calibri" w:hAnsi="Calibri" w:eastAsia="Calibri" w:cs="Calibri"/>
+          <w:b w:val="0"/>
+          <w:bCs w:val="0"/>
+          <w:i w:val="0"/>
+          <w:iCs w:val="0"/>
+          <w:noProof w:val="0"/>
+          <w:color w:val="000000" w:themeColor="text1" w:themeTint="FF" w:themeShade="FF"/>
+          <w:sz w:val="24"/>
+          <w:szCs w:val="24"/>
+          <w:lang w:val="es-ES"/>
+        </w:rPr>
+      </w:pPr>
+    </w:p>
+    <w:p>
+      <w:pPr>
+        <w:pStyle w:val="Normal"/>
+        <w:bidi w:val="0"/>
+        <w:spacing w:before="0" w:beforeAutospacing="off" w:after="0" w:afterAutospacing="off" w:line="480" w:lineRule="auto"/>
+        <w:jc w:val="left"/>
+        <w:rPr>
+          <w:rFonts w:ascii="Calibri" w:hAnsi="Calibri" w:eastAsia="Calibri" w:cs="Calibri"/>
+          <w:b w:val="0"/>
+          <w:bCs w:val="0"/>
+          <w:i w:val="0"/>
+          <w:iCs w:val="0"/>
+          <w:noProof w:val="0"/>
+          <w:color w:val="000000" w:themeColor="text1" w:themeTint="FF" w:themeShade="FF"/>
+          <w:sz w:val="24"/>
+          <w:szCs w:val="24"/>
+          <w:lang w:val="es-ES"/>
+        </w:rPr>
+      </w:pPr>
+    </w:p>
+    <w:p>
+      <w:pPr>
+        <w:pStyle w:val="Normal"/>
+        <w:bidi w:val="0"/>
+        <w:spacing w:before="0" w:beforeAutospacing="off" w:after="0" w:afterAutospacing="off" w:line="480" w:lineRule="auto"/>
+        <w:jc w:val="left"/>
+        <w:rPr>
+          <w:rFonts w:ascii="Calibri" w:hAnsi="Calibri" w:eastAsia="Calibri" w:cs="Calibri"/>
+          <w:b w:val="0"/>
+          <w:bCs w:val="0"/>
+          <w:i w:val="0"/>
+          <w:iCs w:val="0"/>
+          <w:noProof w:val="0"/>
+          <w:color w:val="000000" w:themeColor="text1" w:themeTint="FF" w:themeShade="FF"/>
+          <w:sz w:val="24"/>
+          <w:szCs w:val="24"/>
+          <w:lang w:val="es-ES"/>
+        </w:rPr>
+      </w:pPr>
+    </w:p>
+    <w:p>
+      <w:pPr>
+        <w:pStyle w:val="Normal"/>
+        <w:bidi w:val="0"/>
+        <w:spacing w:before="0" w:beforeAutospacing="off" w:after="0" w:afterAutospacing="off" w:line="480" w:lineRule="auto"/>
+        <w:jc w:val="left"/>
+        <w:rPr>
+          <w:rFonts w:ascii="Calibri" w:hAnsi="Calibri" w:eastAsia="Calibri" w:cs="Calibri"/>
+          <w:b w:val="0"/>
+          <w:bCs w:val="0"/>
+          <w:i w:val="0"/>
+          <w:iCs w:val="0"/>
+          <w:noProof w:val="0"/>
+          <w:color w:val="000000" w:themeColor="text1" w:themeTint="FF" w:themeShade="FF"/>
+          <w:sz w:val="24"/>
+          <w:szCs w:val="24"/>
+          <w:lang w:val="es-ES"/>
+        </w:rPr>
+      </w:pPr>
+    </w:p>
+    <w:p>
+      <w:pPr>
+        <w:pStyle w:val="Normal"/>
+        <w:bidi w:val="0"/>
+        <w:spacing w:before="0" w:beforeAutospacing="off" w:after="0" w:afterAutospacing="off" w:line="480" w:lineRule="auto"/>
+        <w:jc w:val="left"/>
+        <w:rPr>
+          <w:rFonts w:ascii="Calibri" w:hAnsi="Calibri" w:eastAsia="Calibri" w:cs="Calibri"/>
+          <w:b w:val="0"/>
+          <w:bCs w:val="0"/>
+          <w:i w:val="0"/>
+          <w:iCs w:val="0"/>
+          <w:noProof w:val="0"/>
+          <w:color w:val="000000" w:themeColor="text1" w:themeTint="FF" w:themeShade="FF"/>
+          <w:sz w:val="24"/>
+          <w:szCs w:val="24"/>
+          <w:lang w:val="es-ES"/>
+        </w:rPr>
+      </w:pPr>
+      <w:r>
+        <w:rPr>
+          <w:rFonts w:ascii="Calibri" w:hAnsi="Calibri" w:eastAsia="Calibri" w:cs="Calibri"/>
+          <w:b w:val="0"/>
+          <w:bCs w:val="0"/>
+          <w:i w:val="0"/>
+          <w:iCs w:val="0"/>
+          <w:noProof w:val="0"/>
+          <w:color w:val="000000" w:themeColor="text1" w:themeTint="FF" w:themeShade="FF"/>
+          <w:sz w:val="24"/>
+          <w:szCs w:val="24"/>
+          <w:lang w:val="es-ES"/>
+        </w:rPr>
+        <w:t>Referencias</w:t>
+      </w:r>
+    </w:p>
+    <w:p>
+      <w:pPr>
+        <w:pStyle w:val="Normal"/>
+        <w:bidi w:val="0"/>
+        <w:spacing w:before="0" w:beforeAutospacing="off" w:after="0" w:afterAutospacing="off" w:line="480" w:lineRule="auto"/>
+        <w:jc w:val="left"/>
+        <w:rPr>
+          <w:rFonts w:ascii="Calibri" w:hAnsi="Calibri" w:eastAsia="Calibri" w:cs="Calibri"/>
+          <w:b w:val="0"/>
+          <w:bCs w:val="0"/>
+          <w:i w:val="0"/>
+          <w:iCs w:val="0"/>
+          <w:noProof w:val="0"/>
+          <w:color w:val="000000" w:themeColor="text1" w:themeTint="FF" w:themeShade="FF"/>
+          <w:sz w:val="24"/>
+          <w:szCs w:val="24"/>
+          <w:lang w:val="es-ES"/>
+        </w:rPr>
+      </w:pPr>
+    </w:p>
+    <w:p>
+      <w:pPr>
+        <w:pStyle w:val="Normal"/>
+        <w:bidi w:val="0"/>
+        <w:spacing w:before="0" w:beforeAutospacing="off" w:after="0" w:afterAutospacing="off" w:line="480" w:lineRule="auto"/>
+        <w:jc w:val="left"/>
+      </w:pPr>
+      <w:r>
+        <w:rPr>
+          <w:rFonts w:ascii="Calibri" w:hAnsi="Calibri" w:eastAsia="Calibri" w:cs="Calibri"/>
+          <w:b w:val="0"/>
+          <w:bCs w:val="0"/>
+          <w:i w:val="0"/>
+          <w:iCs w:val="0"/>
+          <w:noProof w:val="0"/>
+          <w:color w:val="000000" w:themeColor="text1" w:themeTint="FF" w:themeShade="FF"/>
+          <w:sz w:val="24"/>
+          <w:szCs w:val="24"/>
+          <w:lang w:val="es-ES"/>
+        </w:rPr>
+        <w:t>Fundación Te Protejo. (2021). Estado del control animal en Chile y sus desafíos futuros. Santiago, Chile.</w:t>
+      </w:r>
+    </w:p>
+    <w:p>
+      <w:pPr>
+        <w:pStyle w:val="Normal"/>
+        <w:bidi w:val="0"/>
+        <w:spacing w:before="0" w:beforeAutospacing="off" w:after="0" w:afterAutospacing="off" w:line="480" w:lineRule="auto"/>
+        <w:jc w:val="left"/>
+        <w:rPr>
+          <w:rFonts w:ascii="Calibri" w:hAnsi="Calibri" w:eastAsia="Calibri" w:cs="Calibri"/>
+          <w:b w:val="0"/>
+          <w:bCs w:val="0"/>
+          <w:i w:val="0"/>
+          <w:iCs w:val="0"/>
+          <w:noProof w:val="0"/>
+          <w:color w:val="000000" w:themeColor="text1" w:themeTint="FF" w:themeShade="FF"/>
+          <w:sz w:val="24"/>
+          <w:szCs w:val="24"/>
+          <w:lang w:val="es-ES"/>
+        </w:rPr>
+      </w:pPr>
+    </w:p>
+    <w:p>
+      <w:pPr>
+        <w:pStyle w:val="Normal"/>
+        <w:bidi w:val="0"/>
+        <w:spacing w:before="0" w:beforeAutospacing="off" w:after="0" w:afterAutospacing="off" w:line="480" w:lineRule="auto"/>
+        <w:jc w:val="left"/>
+      </w:pPr>
+      <w:r>
+        <w:rPr>
+          <w:rFonts w:ascii="Calibri" w:hAnsi="Calibri" w:eastAsia="Calibri" w:cs="Calibri"/>
+          <w:b w:val="0"/>
+          <w:bCs w:val="0"/>
+          <w:i w:val="0"/>
+          <w:iCs w:val="0"/>
+          <w:noProof w:val="0"/>
+          <w:color w:val="000000" w:themeColor="text1" w:themeTint="FF" w:themeShade="FF"/>
+          <w:sz w:val="24"/>
+          <w:szCs w:val="24"/>
+          <w:lang w:val="es-ES"/>
+        </w:rPr>
+        <w:t>Martínez, J., González, L., &amp; Rivera, P. (2020). Tecnologías aplicadas a la gestión de adopción animal: Una revisión global. Revista Internacional de Tecnología Animal, 15(2), 45-60.</w:t>
+      </w:r>
+    </w:p>
+    <w:p>
+      <w:pPr>
+        <w:pStyle w:val="Normal"/>
+        <w:bidi w:val="0"/>
+        <w:spacing w:before="0" w:beforeAutospacing="off" w:after="0" w:afterAutospacing="off" w:line="480" w:lineRule="auto"/>
+        <w:jc w:val="left"/>
+      </w:pPr>
+      <w:r>
+        <w:rPr>
+          <w:rFonts w:ascii="Calibri" w:hAnsi="Calibri" w:eastAsia="Calibri" w:cs="Calibri"/>
+          <w:b w:val="0"/>
+          <w:bCs w:val="0"/>
+          <w:i w:val="0"/>
+          <w:iCs w:val="0"/>
+          <w:noProof w:val="0"/>
+          <w:color w:val="000000" w:themeColor="text1" w:themeTint="FF" w:themeShade="FF"/>
+          <w:sz w:val="24"/>
+          <w:szCs w:val="24"/>
+          <w:lang w:val="es-ES"/>
+        </w:rPr>
+        <w:t xml:space="preserve"> </w:t>
+      </w:r>
+    </w:p>
+    <w:p>
+      <w:pPr>
+        <w:pStyle w:val="Normal"/>
+        <w:bidi w:val="0"/>
+        <w:spacing w:before="0" w:beforeAutospacing="off" w:after="0" w:afterAutospacing="off" w:line="480" w:lineRule="auto"/>
+        <w:jc w:val="left"/>
+      </w:pPr>
+      <w:r>
+        <w:rPr>
+          <w:rFonts w:ascii="Calibri" w:hAnsi="Calibri" w:eastAsia="Calibri" w:cs="Calibri"/>
+          <w:b w:val="0"/>
+          <w:bCs w:val="0"/>
+          <w:i w:val="0"/>
+          <w:iCs w:val="0"/>
+          <w:noProof w:val="0"/>
+          <w:color w:val="000000" w:themeColor="text1" w:themeTint="FF" w:themeShade="FF"/>
+          <w:sz w:val="24"/>
+          <w:szCs w:val="24"/>
+          <w:lang w:val="es-ES"/>
+        </w:rPr>
+        <w:t>Muñoz, A., Sánchez, C., &amp; Pérez, F. (2021). El uso de aplicaciones móviles para fomentar la adopción responsable en Chile. Revista Chilena de Innovación Tecnológica, 9(3), 32-48.</w:t>
+      </w:r>
+    </w:p>
+    <w:p>
+      <w:pPr>
+        <w:pStyle w:val="Normal"/>
+        <w:bidi w:val="0"/>
+        <w:spacing w:before="0" w:beforeAutospacing="off" w:after="0" w:afterAutospacing="off" w:line="480" w:lineRule="auto"/>
+        <w:jc w:val="left"/>
+      </w:pPr>
+      <w:r>
+        <w:rPr>
+          <w:rFonts w:ascii="Calibri" w:hAnsi="Calibri" w:eastAsia="Calibri" w:cs="Calibri"/>
+          <w:b w:val="0"/>
+          <w:bCs w:val="0"/>
+          <w:i w:val="0"/>
+          <w:iCs w:val="0"/>
+          <w:noProof w:val="0"/>
+          <w:color w:val="000000" w:themeColor="text1" w:themeTint="FF" w:themeShade="FF"/>
+          <w:sz w:val="24"/>
+          <w:szCs w:val="24"/>
+          <w:lang w:val="es-ES"/>
+        </w:rPr>
+        <w:t xml:space="preserve"> </w:t>
+      </w:r>
+    </w:p>
+    <w:p>
+      <w:pPr>
+        <w:pStyle w:val="Normal"/>
+        <w:bidi w:val="0"/>
+        <w:spacing w:before="0" w:beforeAutospacing="off" w:after="0" w:afterAutospacing="off" w:line="480" w:lineRule="auto"/>
+        <w:jc w:val="left"/>
+      </w:pPr>
+      <w:r>
+        <w:rPr>
+          <w:rFonts w:ascii="Calibri" w:hAnsi="Calibri" w:eastAsia="Calibri" w:cs="Calibri"/>
+          <w:b w:val="0"/>
+          <w:bCs w:val="0"/>
+          <w:i w:val="0"/>
+          <w:iCs w:val="0"/>
+          <w:noProof w:val="0"/>
+          <w:color w:val="000000" w:themeColor="text1" w:themeTint="FF" w:themeShade="FF"/>
+          <w:sz w:val="24"/>
+          <w:szCs w:val="24"/>
+          <w:lang w:val="es-ES"/>
+        </w:rPr>
+        <w:t>Soto, L., Ramírez, E., &amp; Villarroel, M. (2019). Innovación tecnológica y su impacto en problemas sociales en Chile. Revista de Ingeniería Informática de la Universidad de Chile, 25(1), 12-24.</w:t>
+      </w:r>
+    </w:p>
+    <w:p>
+      <w:pPr>
+        <w:pStyle w:val="Normal"/>
+        <w:bidi w:val="0"/>
+        <w:spacing w:before="0" w:beforeAutospacing="off" w:after="0" w:afterAutospacing="off" w:line="480" w:lineRule="auto"/>
+        <w:jc w:val="left"/>
+      </w:pPr>
+      <w:r>
+        <w:rPr>
+          <w:rFonts w:ascii="Calibri" w:hAnsi="Calibri" w:eastAsia="Calibri" w:cs="Calibri"/>
+          <w:b w:val="0"/>
+          <w:bCs w:val="0"/>
+          <w:i w:val="0"/>
+          <w:iCs w:val="0"/>
+          <w:noProof w:val="0"/>
+          <w:color w:val="000000" w:themeColor="text1" w:themeTint="FF" w:themeShade="FF"/>
+          <w:sz w:val="24"/>
+          <w:szCs w:val="24"/>
+          <w:lang w:val="es-ES"/>
+        </w:rPr>
+        <w:t xml:space="preserve"> </w:t>
+      </w:r>
+    </w:p>
+    <w:p>
+      <w:pPr>
+        <w:pStyle w:val="Normal"/>
+        <w:bidi w:val="0"/>
+        <w:spacing w:before="240" w:beforeAutospacing="off" w:after="240" w:afterAutospacing="off" w:line="279" w:lineRule="auto"/>
+        <w:jc w:val="left"/>
+        <w:rPr>
+          <w:rFonts w:ascii="Calibri" w:hAnsi="Calibri" w:eastAsia="Calibri" w:cs="Calibri"/>
+          <w:b w:val="0"/>
+          <w:bCs w:val="0"/>
+          <w:i w:val="0"/>
+          <w:iCs w:val="0"/>
+          <w:noProof w:val="0"/>
+          <w:color w:val="000000" w:themeColor="text1" w:themeTint="FF" w:themeShade="FF"/>
+          <w:sz w:val="24"/>
+          <w:szCs w:val="24"/>
+          <w:lang w:val="es-ES"/>
+        </w:rPr>
+      </w:pPr>
+      <w:r>
+        <w:rPr>
+          <w:rFonts w:ascii="Calibri" w:hAnsi="Calibri" w:eastAsia="Calibri" w:cs="Calibri"/>
+          <w:b w:val="0"/>
+          <w:bCs w:val="0"/>
+          <w:i w:val="0"/>
+          <w:iCs w:val="0"/>
+          <w:noProof w:val="0"/>
+          <w:color w:val="000000" w:themeColor="text1" w:themeTint="FF" w:themeShade="FF"/>
+          <w:sz w:val="24"/>
+          <w:szCs w:val="24"/>
+          <w:lang w:val="es-ES"/>
+        </w:rPr>
+        <w:t>Universidad de Chile, Departamento de Ciencias Veterinarias. (2022). Informe sobre el estado de la adopción y abandono de animales en Chile.</w:t>
       </w:r>
     </w:p>
     <w:p>

</xml_diff>